<commit_message>
cambios en el desarrollo
</commit_message>
<xml_diff>
--- a/tareas/7/portada.docx
+++ b/tareas/7/portada.docx
@@ -584,6 +584,8 @@
         </w:rPr>
         <w:t>TALLER  # 3</w:t>
       </w:r>
+      <w:bookmarkStart w:id="0" w:name="_GoBack"/>
+      <w:bookmarkEnd w:id="0"/>
     </w:p>
     <w:p>
       <w:pPr>
@@ -727,8 +729,6 @@
         </w:rPr>
         <w:t>Diciembre</w:t>
       </w:r>
-      <w:bookmarkStart w:id="0" w:name="_GoBack"/>
-      <w:bookmarkEnd w:id="0"/>
       <w:r>
         <w:rPr>
           <w:rFonts w:ascii="Arial" w:hAnsi="Arial" w:cs="Arial"/>
@@ -881,7 +881,7 @@
         <v:path o:extrusionok="f" gradientshapeok="t" o:connecttype="rect"/>
         <o:lock v:ext="edit" aspectratio="t"/>
       </v:shapetype>
-      <v:shape id="_x0000_i1027" type="#_x0000_t75" style="width:9pt;height:9pt" o:bullet="t">
+      <v:shape id="_x0000_i1028" type="#_x0000_t75" style="width:9pt;height:9pt" o:bullet="t">
         <v:imagedata r:id="rId1" o:title="BD14871_"/>
       </v:shape>
     </w:pict>

</xml_diff>